<commit_message>
created inserts for the database
</commit_message>
<xml_diff>
--- a/anafora.docx
+++ b/anafora.docx
@@ -12,6 +12,33 @@
       <w:r/>
       <w:r>
         <w:t xml:space="preserve">stoixia</w:t>
+      </w:r>
+      <w:r/>
+    </w:p>
+    <w:p>
+      <w:pPr>
+        <w:pBdr/>
+        <w:spacing/>
+        <w:ind/>
+        <w:rPr/>
+      </w:pPr>
+      <w:r>
+        <w:br w:type="page" w:clear="all"/>
+      </w:r>
+      <w:r/>
+      <w:r/>
+    </w:p>
+    <w:p>
+      <w:pPr>
+        <w:pBdr/>
+        <w:spacing/>
+        <w:ind/>
+        <w:rPr/>
+      </w:pPr>
+      <w:r/>
+      <w:r/>
+      <w:r>
+        <w:t xml:space="preserve">periexomena</w:t>
       </w:r>
       <w:r/>
     </w:p>

</xml_diff>